<commit_message>
v 1.4.8 Update solution-description
</commit_message>
<xml_diff>
--- a/rai-description/rai-solution_description.docx
+++ b/rai-description/rai-solution_description.docx
@@ -115,7 +115,7 @@
           <w:bCs/>
           <w:b/>
         </w:rPr>
-        <w:t xml:space="preserve">Streamlit UI (</w:t>
+        <w:t xml:space="preserve">HTMX/FastAPI UI (</w:t>
       </w:r>
       <w:r>
         <w:rPr>
@@ -123,7 +123,7 @@
           <w:bCs/>
           <w:b/>
         </w:rPr>
-        <w:t xml:space="preserve">streamlit_ui_main.py</w:t>
+        <w:t xml:space="preserve">htmx_ui_main.py</w:t>
       </w:r>
       <w:r>
         <w:rPr>
@@ -136,7 +136,7 @@
         <w:t xml:space="preserve"> </w:t>
       </w:r>
       <w:r>
-        <w:t xml:space="preserve">– interactive experience for uploading a solution description, running an AI-assisted pre-flight analysis, generating draft assessments, and downloading outputs or log bundles.</w:t>
+        <w:t xml:space="preserve">– web application with CSRF protection, live progress polling, toast notifications, and a remediation dashboard that gates uploads on malware scans, Azure Content Safety verdicts, prompt sanitization, and Azure AI Language PII findings before allowing generation.</w:t>
       </w:r>
       <w:r>
         <w:t xml:space="preserve"> </w:t>
@@ -152,7 +152,7 @@
           <w:bCs/>
           <w:b/>
         </w:rPr>
-        <w:t xml:space="preserve">HTMX/FastAPI UI (</w:t>
+        <w:t xml:space="preserve">CLI (</w:t>
       </w:r>
       <w:r>
         <w:rPr>
@@ -160,7 +160,7 @@
           <w:bCs/>
           <w:b/>
         </w:rPr>
-        <w:t xml:space="preserve">htmx_ui_main.py</w:t>
+        <w:t xml:space="preserve">main.py</w:t>
       </w:r>
       <w:r>
         <w:rPr>
@@ -173,44 +173,41 @@
         <w:t xml:space="preserve"> </w:t>
       </w:r>
       <w:r>
-        <w:t xml:space="preserve">– web application with CSRF protection, live progress polling, toast notifications, and a remediation dashboard that gates uploads on malware scans, Azure Content Safety verdicts, prompt sanitization, and Azure AI Language PII findings before allowing generation.</w:t>
-      </w:r>
-      <w:r>
-        <w:t xml:space="preserve"> </w:t>
-      </w:r>
-      <w:r>
-        <w:t xml:space="preserve">-</w:t>
-      </w:r>
-      <w:r>
-        <w:t xml:space="preserve"> </w:t>
-      </w:r>
-      <w:r>
-        <w:rPr>
-          <w:bCs/>
-          <w:b/>
-        </w:rPr>
-        <w:t xml:space="preserve">CLI (</w:t>
+        <w:t xml:space="preserve">– headless generation path for scripted scenarios.</w:t>
+      </w:r>
+    </w:p>
+    <w:p>
+      <w:pPr>
+        <w:numPr>
+          <w:ilvl w:val="0"/>
+          <w:numId w:val="1001"/>
+        </w:numPr>
+        <w:pStyle w:val="Compact"/>
+      </w:pPr>
+      <w:r>
+        <w:rPr>
+          <w:bCs/>
+          <w:b/>
+        </w:rPr>
+        <w:t xml:space="preserve">Pipeline orchestration</w:t>
+      </w:r>
+      <w:r>
+        <w:t xml:space="preserve">:</w:t>
+      </w:r>
+      <w:r>
+        <w:t xml:space="preserve"> </w:t>
       </w:r>
       <w:r>
         <w:rPr>
           <w:rStyle w:val="VerbatimChar"/>
-          <w:bCs/>
-          <w:b/>
-        </w:rPr>
-        <w:t xml:space="preserve">main.py</w:t>
-      </w:r>
-      <w:r>
-        <w:rPr>
-          <w:bCs/>
-          <w:b/>
-        </w:rPr>
-        <w:t xml:space="preserve">)</w:t>
-      </w:r>
-      <w:r>
-        <w:t xml:space="preserve"> </w:t>
-      </w:r>
-      <w:r>
-        <w:t xml:space="preserve">– headless generation path for scripted scenarios.</w:t>
+        </w:rPr>
+        <w:t xml:space="preserve">prompts/prompts_engineering_llmlingua.py</w:t>
+      </w:r>
+      <w:r>
+        <w:t xml:space="preserve"> </w:t>
+      </w:r>
+      <w:r>
+        <w:t xml:space="preserve">executes a deterministic 12-step prompt pipeline (Intended Uses → Disclosure of AI Interaction). Each step transforms the template via typed JSON results, with fallbacks to text when needed.</w:t>
       </w:r>
     </w:p>
     <w:p>
@@ -226,10 +223,10 @@
           <w:bCs/>
           <w:b/>
         </w:rPr>
-        <w:t xml:space="preserve">Pipeline orchestration</w:t>
-      </w:r>
-      <w:r>
-        <w:t xml:space="preserve">:</w:t>
+        <w:t xml:space="preserve">Key integrations</w:t>
+      </w:r>
+      <w:r>
+        <w:t xml:space="preserve">: Azure OpenAI (Responses API via the official</w:t>
       </w:r>
       <w:r>
         <w:t xml:space="preserve"> </w:t>
@@ -238,13 +235,22 @@
         <w:rPr>
           <w:rStyle w:val="VerbatimChar"/>
         </w:rPr>
-        <w:t xml:space="preserve">prompts/prompts_engineering_llmlingua.py</w:t>
-      </w:r>
-      <w:r>
-        <w:t xml:space="preserve"> </w:t>
-      </w:r>
-      <w:r>
-        <w:t xml:space="preserve">executes a deterministic 12-step prompt pipeline (Intended Uses → Disclosure of AI Interaction). Each step transforms the template via typed JSON results, with fallbacks to text when needed.</w:t>
+        <w:t xml:space="preserve">AzureOpenAI</w:t>
+      </w:r>
+      <w:r>
+        <w:t xml:space="preserve"> </w:t>
+      </w:r>
+      <w:r>
+        <w:t xml:space="preserve">client), Azure Content Safety Prompt Shields, Azure AI Language (PII entity detection), Azure Key Vault (secrets, user/administrator allow-lists), Azure Blob Storage (access logs and admin downloads), optional llmlingua prompt compression, ClamAV malware scanning, and local filesystem outputs (</w:t>
+      </w:r>
+      <w:r>
+        <w:rPr>
+          <w:rStyle w:val="VerbatimChar"/>
+        </w:rPr>
+        <w:t xml:space="preserve">rai-assessment-output/</w:t>
+      </w:r>
+      <w:r>
+        <w:t xml:space="preserve">).</w:t>
       </w:r>
     </w:p>
     <w:p>
@@ -260,34 +266,10 @@
           <w:bCs/>
           <w:b/>
         </w:rPr>
-        <w:t xml:space="preserve">Key integrations</w:t>
-      </w:r>
-      <w:r>
-        <w:t xml:space="preserve">: Azure OpenAI (Responses API via the official</w:t>
-      </w:r>
-      <w:r>
-        <w:t xml:space="preserve"> </w:t>
-      </w:r>
-      <w:r>
-        <w:rPr>
-          <w:rStyle w:val="VerbatimChar"/>
-        </w:rPr>
-        <w:t xml:space="preserve">AzureOpenAI</w:t>
-      </w:r>
-      <w:r>
-        <w:t xml:space="preserve"> </w:t>
-      </w:r>
-      <w:r>
-        <w:t xml:space="preserve">client), Azure Content Safety Prompt Shields, Azure AI Language (PII entity detection), Azure Key Vault (secrets, user/administrator allow-lists), Azure Blob Storage (access logs and admin downloads), optional llmlingua prompt compression, ClamAV malware scanning, and local filesystem outputs (</w:t>
-      </w:r>
-      <w:r>
-        <w:rPr>
-          <w:rStyle w:val="VerbatimChar"/>
-        </w:rPr>
-        <w:t xml:space="preserve">rai-assessment-output/</w:t>
-      </w:r>
-      <w:r>
-        <w:t xml:space="preserve">).</w:t>
+        <w:t xml:space="preserve">Deployment targets</w:t>
+      </w:r>
+      <w:r>
+        <w:t xml:space="preserve">: designed for Azure Container Apps with Managed Identity; supports local execution (Mac/Linux/WSL2) for development and air-gapped testing when Key Vault access is extended through the network security perimeter.</w:t>
       </w:r>
     </w:p>
     <w:p>
@@ -303,29 +285,10 @@
           <w:bCs/>
           <w:b/>
         </w:rPr>
-        <w:t xml:space="preserve">Deployment targets</w:t>
-      </w:r>
-      <w:r>
-        <w:t xml:space="preserve">: designed for Azure Container Apps with Managed Identity; supports local execution (Mac/Linux/WSL2) for development and air-gapped testing when Key Vault access is extended through the network security perimeter.</w:t>
-      </w:r>
-    </w:p>
-    <w:p>
-      <w:pPr>
-        <w:numPr>
-          <w:ilvl w:val="0"/>
-          <w:numId w:val="1001"/>
-        </w:numPr>
-        <w:pStyle w:val="Compact"/>
-      </w:pPr>
-      <w:r>
-        <w:rPr>
-          <w:bCs/>
-          <w:b/>
-        </w:rPr>
         <w:t xml:space="preserve">Inclusive UX</w:t>
       </w:r>
       <w:r>
-        <w:t xml:space="preserve">: HTMX and Streamlit surfaces provide keyboard navigation, screen-reader labels, live toast feedback, and user-selectable dark/light themes so reviewers with diverse accessibility needs can work comfortably while managing PII remediation tasks.</w:t>
+        <w:t xml:space="preserve">: HTMX surface provide keyboard navigation, screen-reader labels, live toast feedback, and user-selectable dark/light themes so reviewers with diverse accessibility needs can work comfortably while managing PII remediation tasks.</w:t>
       </w:r>
     </w:p>
     <w:bookmarkEnd w:id="21"/>
@@ -363,7 +326,7 @@
         <w:t xml:space="preserve">Interactive sign-in</w:t>
       </w:r>
       <w:r>
-        <w:t xml:space="preserve">: MSAL custom Streamlit component enforces Entra ID authentication. The login surface clearly links to the hosting Azure Container App URL.</w:t>
+        <w:t xml:space="preserve">: MSAL enforces Entra ID authentication.</w:t>
       </w:r>
     </w:p>
     <w:p>
@@ -410,7 +373,7 @@
         <w:t xml:space="preserve">Admin privileges</w:t>
       </w:r>
       <w:r>
-        <w:t xml:space="preserve">: elevated actions (model selection, reasoning verbosity, log level changes, cache clearing) are only available to named administrators validated against the allow-list.</w:t>
+        <w:t xml:space="preserve">: elevated actions (model selection, reasoning verbosity, log level changes, cache clearing) are only available to named administrators validated against the allow-list, retrieved from the same Key Vault.</w:t>
       </w:r>
     </w:p>
     <w:p>
@@ -1867,7 +1830,7 @@
               <w:jc w:val="left"/>
             </w:pPr>
             <w:r>
-              <w:t xml:space="preserve">HTMX and Streamlit experiences support keyboard navigation, screen-reader labels, toast feedback, and a dark/light theme toggle; PII remediation includes single-click deanonymize controls.</w:t>
+              <w:t xml:space="preserve">HTMX experience support keyboard navigation, screen-reader labels, toast feedback, and a dark/light theme toggle; PII remediation includes single-click deanonymize controls.</w:t>
             </w:r>
           </w:p>
         </w:tc>

</xml_diff>